<commit_message>
DMO + tutorat feuille 1
</commit_message>
<xml_diff>
--- a/DMO/feuilles/démo/analyse/Espaces vectoriels normés.docx
+++ b/DMO/feuilles/démo/analyse/Espaces vectoriels normés.docx
@@ -7472,7 +7472,7 @@
             <w:rFonts w:ascii="Cambria Math" w:eastAsiaTheme="minorEastAsia" w:hAnsi="Cambria Math" w:cstheme="minorHAnsi"/>
             <w:color w:val="FF3399"/>
           </w:rPr>
-          <m:t>f∈</m:t>
+          <m:t>f</m:t>
         </m:r>
         <m:r>
           <m:rPr>
@@ -7482,7 +7482,7 @@
             <w:rFonts w:ascii="Cambria Math" w:eastAsiaTheme="minorEastAsia" w:hAnsi="Cambria Math" w:cstheme="minorHAnsi"/>
             <w:color w:val="FF3399"/>
           </w:rPr>
-          <m:t>B</m:t>
+          <m:t>∈B</m:t>
         </m:r>
         <m:d>
           <m:dPr>
@@ -8077,7 +8077,7 @@
             <w:rFonts w:ascii="Cambria Math" w:eastAsiaTheme="minorEastAsia" w:hAnsi="Cambria Math" w:cstheme="minorHAnsi"/>
             <w:color w:val="FF3399"/>
           </w:rPr>
-          <m:t>f∈</m:t>
+          <m:t>f</m:t>
         </m:r>
         <m:r>
           <m:rPr>
@@ -8087,7 +8087,7 @@
             <w:rFonts w:ascii="Cambria Math" w:eastAsiaTheme="minorEastAsia" w:hAnsi="Cambria Math" w:cstheme="minorHAnsi"/>
             <w:color w:val="FF3399"/>
           </w:rPr>
-          <m:t>B</m:t>
+          <m:t>∈B</m:t>
         </m:r>
         <m:d>
           <m:dPr>
@@ -8886,7 +8886,7 @@
             <w:rFonts w:ascii="Cambria Math" w:eastAsiaTheme="minorEastAsia" w:hAnsi="Cambria Math" w:cstheme="minorHAnsi"/>
             <w:color w:val="FF3399"/>
           </w:rPr>
-          <m:t>f∈</m:t>
+          <m:t>f</m:t>
         </m:r>
         <m:r>
           <m:rPr>
@@ -8896,7 +8896,7 @@
             <w:rFonts w:ascii="Cambria Math" w:eastAsiaTheme="minorEastAsia" w:hAnsi="Cambria Math" w:cstheme="minorHAnsi"/>
             <w:color w:val="FF3399"/>
           </w:rPr>
-          <m:t>B</m:t>
+          <m:t>∈B</m:t>
         </m:r>
         <m:d>
           <m:dPr>
@@ -10127,7 +10127,7 @@
             <w:rFonts w:ascii="Cambria Math" w:eastAsiaTheme="minorEastAsia" w:hAnsi="Cambria Math" w:cstheme="minorHAnsi"/>
             <w:color w:val="FF3399"/>
           </w:rPr>
-          <m:t>f,g∈</m:t>
+          <m:t>f,g</m:t>
         </m:r>
         <m:r>
           <m:rPr>
@@ -10137,7 +10137,7 @@
             <w:rFonts w:ascii="Cambria Math" w:eastAsiaTheme="minorEastAsia" w:hAnsi="Cambria Math" w:cstheme="minorHAnsi"/>
             <w:color w:val="FF3399"/>
           </w:rPr>
-          <m:t>B</m:t>
+          <m:t>∈B</m:t>
         </m:r>
         <m:d>
           <m:dPr>
@@ -10904,6 +10904,14 @@
           </m:e>
         </m:d>
       </m:oMath>
+    </w:p>
+    <w:p>
+      <w:pPr>
+        <w:rPr>
+          <w:rFonts w:eastAsiaTheme="minorEastAsia" w:cstheme="minorHAnsi"/>
+          <w:color w:val="FF3399"/>
+        </w:rPr>
+      </w:pPr>
     </w:p>
     <w:sectPr>
       <w:pgSz w:w="11906" w:h="16838"/>

</xml_diff>